<commit_message>
add PATH environment var tools.
</commit_message>
<xml_diff>
--- a/图文说明.docx
+++ b/图文说明.docx
@@ -46,6 +46,19 @@
           <w:rFonts w:hint="eastAsia"/>
         </w:rPr>
         <w:t>的C/C++环境</w:t>
+      </w:r>
+    </w:p>
+    <w:p>
+      <w:pPr>
+        <w:rPr>
+          <w:rFonts w:hint="eastAsia"/>
+        </w:rPr>
+      </w:pPr>
+      <w:r>
+        <w:rPr>
+          <w:rFonts w:hint="eastAsia"/>
+        </w:rPr>
+        <w:t>我们假定你使用的是windows10操作系统。</w:t>
       </w:r>
     </w:p>
     <w:p>
@@ -182,116 +195,157 @@
         <w:t>到一个你喜欢的位置</w:t>
       </w:r>
       <w:r>
+        <w:rPr>
+          <w:rFonts w:hint="eastAsia"/>
+        </w:rPr>
+        <w:t>，并配置PATH环境变量</w:t>
+      </w:r>
+      <w:r>
         <w:t>。</w:t>
       </w:r>
     </w:p>
     <w:p>
-      <w:pPr>
-        <w:pStyle w:val="3"/>
-      </w:pPr>
-      <w:r>
-        <w:rPr>
-          <w:rFonts w:hint="eastAsia"/>
-        </w:rPr>
-        <w:t>3</w:t>
-      </w:r>
-      <w:r>
-        <w:t xml:space="preserve"> </w:t>
-      </w:r>
-      <w:r>
-        <w:t>打开</w:t>
-      </w:r>
-      <w:proofErr w:type="spellStart"/>
-      <w:r>
-        <w:t>vscode</w:t>
-      </w:r>
-      <w:proofErr w:type="spellEnd"/>
-      <w:r>
-        <w:t>。</w:t>
-      </w:r>
-    </w:p>
-    <w:p>
-      <w:pPr>
-        <w:rPr>
-          <w:rFonts w:hint="eastAsia"/>
-        </w:rPr>
-      </w:pPr>
-      <w:r>
-        <w:rPr>
-          <w:rFonts w:hint="eastAsia"/>
-        </w:rPr>
-        <w:t>（虽然空了很多，但是后面还有请看完）</w:t>
-      </w:r>
-    </w:p>
-    <w:p>
-      <w:pPr>
-        <w:widowControl/>
-        <w:jc w:val="left"/>
-        <w:rPr>
-          <w:b/>
-          <w:bCs/>
-          <w:sz w:val="32"/>
-          <w:szCs w:val="32"/>
-        </w:rPr>
-      </w:pPr>
-      <w:r>
-        <w:br w:type="page"/>
-      </w:r>
-    </w:p>
-    <w:p>
-      <w:pPr>
-        <w:pStyle w:val="3"/>
-      </w:pPr>
-      <w:r>
-        <w:rPr>
-          <w:rFonts w:hint="eastAsia"/>
+      <w:r>
+        <w:rPr>
+          <w:rFonts w:hint="eastAsia"/>
+        </w:rPr>
+        <w:t>配置PATH环境变量有两种办法，一种是尝试用</w:t>
+      </w:r>
+      <w:r>
+        <w:rPr>
+          <w:rFonts w:hint="eastAsia"/>
+          <w:highlight w:val="yellow"/>
+        </w:rPr>
+        <w:t>管理员身份</w:t>
+      </w:r>
+      <w:r>
+        <w:rPr>
+          <w:rFonts w:hint="eastAsia"/>
+        </w:rPr>
+        <w:t>运行</w:t>
+      </w:r>
+      <w:r>
+        <w:rPr>
+          <w:rFonts w:hint="eastAsia"/>
+          <w:highlight w:val="yellow"/>
+        </w:rPr>
+        <w:t>设置环境.</w:t>
+      </w:r>
+      <w:r>
+        <w:rPr>
+          <w:highlight w:val="yellow"/>
+        </w:rPr>
+        <w:t>bat</w:t>
+      </w:r>
+      <w:r>
+        <w:rPr>
+          <w:rFonts w:hint="eastAsia"/>
+        </w:rPr>
+        <w:t>，但如果你的PATH环境变量很长，可能会失败。失败的情况下，你可能会需要复原原有的环境变量，在运行</w:t>
+      </w:r>
+      <w:r>
+        <w:rPr>
+          <w:rFonts w:hint="eastAsia"/>
+          <w:highlight w:val="yellow"/>
+        </w:rPr>
+        <w:t>设置环境.</w:t>
+      </w:r>
+      <w:r>
+        <w:rPr>
+          <w:highlight w:val="yellow"/>
+        </w:rPr>
+        <w:t>bat</w:t>
+      </w:r>
+      <w:r>
+        <w:rPr>
+          <w:rFonts w:hint="eastAsia"/>
+        </w:rPr>
+        <w:t>后原来的环境变量的值将会被保存在originalpath</w:t>
+      </w:r>
+      <w:r>
+        <w:t>.txt</w:t>
+      </w:r>
+      <w:r>
+        <w:rPr>
+          <w:rFonts w:hint="eastAsia"/>
+        </w:rPr>
+        <w:t>中，你可以利用这个文件</w:t>
+      </w:r>
+      <w:r>
+        <w:rPr>
+          <w:rFonts w:hint="eastAsia"/>
+        </w:rPr>
+        <w:t>的内容来</w:t>
+      </w:r>
+      <w:r>
+        <w:rPr>
+          <w:rFonts w:hint="eastAsia"/>
+        </w:rPr>
+        <w:t>复原原来的PATH环境变量。</w:t>
+      </w:r>
+    </w:p>
+    <w:p/>
+    <w:p>
+      <w:r>
+        <w:rPr>
+          <w:rFonts w:hint="eastAsia"/>
+        </w:rPr>
+        <w:t>如果你</w:t>
+      </w:r>
+      <w:r>
+        <w:rPr>
+          <w:rFonts w:hint="eastAsia"/>
+          <w:color w:val="FF0000"/>
+        </w:rPr>
+        <w:t>不希望出现</w:t>
+      </w:r>
+      <w:r>
+        <w:rPr>
+          <w:rFonts w:hint="eastAsia"/>
+          <w:color w:val="FF0000"/>
+        </w:rPr>
+        <w:t>失败后需要复原环境变量的</w:t>
+      </w:r>
+      <w:r>
+        <w:rPr>
+          <w:rFonts w:hint="eastAsia"/>
+          <w:color w:val="FF0000"/>
+        </w:rPr>
+        <w:t>麻烦</w:t>
+      </w:r>
+      <w:r>
+        <w:rPr>
+          <w:rFonts w:hint="eastAsia"/>
+          <w:color w:val="FF0000"/>
+        </w:rPr>
+        <w:t>，</w:t>
+      </w:r>
+      <w:r>
+        <w:rPr>
+          <w:rFonts w:hint="eastAsia"/>
+        </w:rPr>
+        <w:t>可以按照以下步骤：</w:t>
+      </w:r>
+    </w:p>
+    <w:p>
+      <w:r>
+        <w:rPr>
+          <w:rFonts w:hint="eastAsia"/>
+        </w:rPr>
+        <w:t>1、开始菜单搜索环境变量，并进入编辑。</w:t>
+      </w:r>
+    </w:p>
+    <w:p>
+      <w:r>
+        <w:rPr>
+          <w:noProof/>
         </w:rPr>
         <w:lastRenderedPageBreak/>
-        <w:t>4</w:t>
-      </w:r>
-      <w:r>
-        <w:t xml:space="preserve"> </w:t>
-      </w:r>
-      <w:r>
-        <w:rPr>
-          <w:rFonts w:hint="eastAsia"/>
-        </w:rPr>
-        <w:t>安装两个插件（如已安装可跳过）：C</w:t>
-      </w:r>
-      <w:r>
-        <w:t xml:space="preserve">/C++ </w:t>
-      </w:r>
-      <w:r>
-        <w:rPr>
-          <w:rFonts w:hint="eastAsia"/>
-        </w:rPr>
-        <w:t xml:space="preserve">和 </w:t>
-      </w:r>
-      <w:r>
-        <w:t xml:space="preserve">Visual Studio </w:t>
-      </w:r>
-      <w:proofErr w:type="spellStart"/>
-      <w:r>
-        <w:t>IntelliCode</w:t>
-      </w:r>
-      <w:proofErr w:type="spellEnd"/>
-      <w:r>
-        <w:rPr>
-          <w:rFonts w:hint="eastAsia"/>
-        </w:rPr>
-        <w:t>。</w:t>
-      </w:r>
-    </w:p>
-    <w:p>
-      <w:r>
-        <w:rPr>
-          <w:noProof/>
-        </w:rPr>
         <w:drawing>
-          <wp:inline distT="0" distB="0" distL="0" distR="0" wp14:anchorId="77D93E1D" wp14:editId="1B83C749">
-            <wp:extent cx="5274310" cy="3119755"/>
-            <wp:effectExtent l="0" t="0" r="2540" b="4445"/>
-            <wp:docPr id="5" name="图片 5"/>
+          <wp:inline distT="0" distB="0" distL="0" distR="0" wp14:anchorId="32670825" wp14:editId="59E169AC">
+            <wp:extent cx="5274310" cy="4191000"/>
+            <wp:effectExtent l="0" t="0" r="2540" b="0"/>
+            <wp:docPr id="10" name="图片 10"/>
             <wp:cNvGraphicFramePr>
               <a:graphicFrameLocks xmlns:a="http://schemas.openxmlformats.org/drawingml/2006/main" noChangeAspect="1"/>
             </wp:cNvGraphicFramePr>
@@ -311,7 +365,7 @@
                   <pic:spPr>
                     <a:xfrm>
                       <a:off x="0" y="0"/>
-                      <a:ext cx="5274310" cy="3119755"/>
+                      <a:ext cx="5274310" cy="4191000"/>
                     </a:xfrm>
                     <a:prstGeom prst="rect">
                       <a:avLst/>
@@ -329,7 +383,13 @@
         <w:rPr>
           <w:rFonts w:hint="eastAsia"/>
         </w:rPr>
-        <w:t>插件的图标：</w:t>
+        <w:t>2、找到</w:t>
+      </w:r>
+      <w:r>
+        <w:rPr>
+          <w:rFonts w:hint="eastAsia"/>
+        </w:rPr>
+        <w:t>环境变量的PATH变量并编辑（系统变量或用户变量均可）</w:t>
       </w:r>
     </w:p>
     <w:p>
@@ -337,11 +397,12 @@
         <w:rPr>
           <w:noProof/>
         </w:rPr>
+        <w:lastRenderedPageBreak/>
         <w:drawing>
-          <wp:inline distT="0" distB="0" distL="0" distR="0" wp14:anchorId="7873097D" wp14:editId="703FF9A4">
-            <wp:extent cx="5092962" cy="1543129"/>
-            <wp:effectExtent l="0" t="0" r="0" b="0"/>
-            <wp:docPr id="8" name="图片 8"/>
+          <wp:inline distT="0" distB="0" distL="0" distR="0" wp14:anchorId="2ED6A49F" wp14:editId="7EBE86AE">
+            <wp:extent cx="4671465" cy="5349704"/>
+            <wp:effectExtent l="0" t="0" r="0" b="3810"/>
+            <wp:docPr id="11" name="图片 11"/>
             <wp:cNvGraphicFramePr>
               <a:graphicFrameLocks xmlns:a="http://schemas.openxmlformats.org/drawingml/2006/main" noChangeAspect="1"/>
             </wp:cNvGraphicFramePr>
@@ -361,7 +422,7 @@
                   <pic:spPr>
                     <a:xfrm>
                       <a:off x="0" y="0"/>
-                      <a:ext cx="5092962" cy="1543129"/>
+                      <a:ext cx="4671465" cy="5349704"/>
                     </a:xfrm>
                     <a:prstGeom prst="rect">
                       <a:avLst/>
@@ -379,11 +440,12 @@
         <w:rPr>
           <w:noProof/>
         </w:rPr>
+        <w:lastRenderedPageBreak/>
         <w:drawing>
-          <wp:inline distT="0" distB="0" distL="0" distR="0" wp14:anchorId="615904E2" wp14:editId="2F1D3921">
-            <wp:extent cx="5274310" cy="1465580"/>
+          <wp:inline distT="0" distB="0" distL="0" distR="0" wp14:anchorId="03237A5F" wp14:editId="6A4133C6">
+            <wp:extent cx="5274310" cy="5161280"/>
             <wp:effectExtent l="0" t="0" r="2540" b="1270"/>
-            <wp:docPr id="7" name="图片 7"/>
+            <wp:docPr id="13" name="图片 13"/>
             <wp:cNvGraphicFramePr>
               <a:graphicFrameLocks xmlns:a="http://schemas.openxmlformats.org/drawingml/2006/main" noChangeAspect="1"/>
             </wp:cNvGraphicFramePr>
@@ -403,7 +465,7 @@
                   <pic:spPr>
                     <a:xfrm>
                       <a:off x="0" y="0"/>
-                      <a:ext cx="5274310" cy="1465580"/>
+                      <a:ext cx="5274310" cy="5161280"/>
                     </a:xfrm>
                     <a:prstGeom prst="rect">
                       <a:avLst/>
@@ -416,113 +478,44 @@
         </w:drawing>
       </w:r>
     </w:p>
-    <w:p/>
-    <w:p>
-      <w:pPr>
-        <w:widowControl/>
-        <w:jc w:val="left"/>
-        <w:rPr>
-          <w:b/>
-          <w:bCs/>
-          <w:sz w:val="32"/>
-          <w:szCs w:val="32"/>
-        </w:rPr>
-      </w:pPr>
-      <w:r>
-        <w:br w:type="page"/>
-      </w:r>
-    </w:p>
-    <w:p>
-      <w:pPr>
-        <w:pStyle w:val="3"/>
-      </w:pPr>
-      <w:r>
+    <w:p>
+      <w:r>
+        <w:rPr>
+          <w:rFonts w:hint="eastAsia"/>
+        </w:rPr>
+        <w:t>3、新建一个PATH的值，这个值的内容可以通过运行</w:t>
+      </w:r>
+      <w:r>
+        <w:rPr>
+          <w:rFonts w:hint="eastAsia"/>
+          <w:highlight w:val="yellow"/>
+        </w:rPr>
+        <w:t>获取路径.</w:t>
+      </w:r>
+      <w:r>
+        <w:rPr>
+          <w:highlight w:val="yellow"/>
+        </w:rPr>
+        <w:t>bat</w:t>
+      </w:r>
+      <w:r>
+        <w:rPr>
+          <w:rFonts w:hint="eastAsia"/>
+        </w:rPr>
+        <w:t>并复制获得。</w:t>
+      </w:r>
+    </w:p>
+    <w:p>
+      <w:r>
+        <w:rPr>
+          <w:noProof/>
+        </w:rPr>
         <w:lastRenderedPageBreak/>
-        <w:t>5</w:t>
-      </w:r>
-      <w:r>
-        <w:t xml:space="preserve"> </w:t>
-      </w:r>
-      <w:r>
-        <w:t>在</w:t>
-      </w:r>
-      <w:proofErr w:type="spellStart"/>
-      <w:r>
-        <w:t>vscode</w:t>
-      </w:r>
-      <w:proofErr w:type="spellEnd"/>
-      <w:r>
-        <w:t>中，点击菜单中的</w:t>
-      </w:r>
-      <w:r>
-        <w:rPr>
-          <w:rFonts w:hint="eastAsia"/>
-        </w:rPr>
-        <w:t>“</w:t>
-      </w:r>
-      <w:r>
-        <w:t>文件</w:t>
-      </w:r>
-      <w:r>
-        <w:rPr>
-          <w:rFonts w:hint="eastAsia"/>
-        </w:rPr>
-        <w:t>”</w:t>
-      </w:r>
-      <w:r>
-        <w:t>--&gt;</w:t>
-      </w:r>
-      <w:r>
-        <w:rPr>
-          <w:rFonts w:hint="eastAsia"/>
-        </w:rPr>
-        <w:t>“</w:t>
-      </w:r>
-      <w:r>
-        <w:t>打开文件夹</w:t>
-      </w:r>
-      <w:r>
-        <w:rPr>
-          <w:rFonts w:hint="eastAsia"/>
-        </w:rPr>
-        <w:t>”</w:t>
-      </w:r>
-      <w:r>
-        <w:t>。或者你也可以使用快捷键：</w:t>
-      </w:r>
-      <w:proofErr w:type="spellStart"/>
-      <w:r>
-        <w:t>ctrl+K</w:t>
-      </w:r>
-      <w:proofErr w:type="spellEnd"/>
-      <w:r>
-        <w:t>，然后</w:t>
-      </w:r>
-      <w:r>
-        <w:t xml:space="preserve"> </w:t>
-      </w:r>
-      <w:proofErr w:type="spellStart"/>
-      <w:r>
-        <w:t>ctrl+O</w:t>
-      </w:r>
-      <w:proofErr w:type="spellEnd"/>
-      <w:r>
-        <w:t>。</w:t>
-      </w:r>
-    </w:p>
-    <w:p>
-      <w:pPr>
-        <w:ind w:left="360"/>
-      </w:pPr>
-      <w:r>
-        <w:rPr>
-          <w:noProof/>
-        </w:rPr>
         <w:drawing>
-          <wp:inline distT="0" distB="0" distL="0" distR="0" wp14:anchorId="524094C3" wp14:editId="5FB55418">
-            <wp:extent cx="5274310" cy="3116580"/>
-            <wp:effectExtent l="0" t="0" r="2540" b="7620"/>
-            <wp:docPr id="1" name="图片 1"/>
+          <wp:inline distT="0" distB="0" distL="0" distR="0" wp14:anchorId="4898D790" wp14:editId="3EA8040A">
+            <wp:extent cx="5159187" cy="5060118"/>
+            <wp:effectExtent l="0" t="0" r="3810" b="7620"/>
+            <wp:docPr id="14" name="图片 14"/>
             <wp:cNvGraphicFramePr>
               <a:graphicFrameLocks xmlns:a="http://schemas.openxmlformats.org/drawingml/2006/main" noChangeAspect="1"/>
             </wp:cNvGraphicFramePr>
@@ -542,7 +535,7 @@
                   <pic:spPr>
                     <a:xfrm>
                       <a:off x="0" y="0"/>
-                      <a:ext cx="5274310" cy="3116580"/>
+                      <a:ext cx="5159187" cy="5060118"/>
                     </a:xfrm>
                     <a:prstGeom prst="rect">
                       <a:avLst/>
@@ -556,192 +549,15 @@
       </w:r>
     </w:p>
     <w:p>
-      <w:pPr>
-        <w:widowControl/>
-        <w:jc w:val="left"/>
-        <w:rPr>
-          <w:b/>
-          <w:bCs/>
-          <w:sz w:val="32"/>
-          <w:szCs w:val="32"/>
-        </w:rPr>
-      </w:pPr>
-      <w:r>
-        <w:br w:type="page"/>
-      </w:r>
-    </w:p>
-    <w:p>
-      <w:pPr>
-        <w:pStyle w:val="3"/>
-      </w:pPr>
-      <w:r>
-        <w:lastRenderedPageBreak/>
-        <w:t>6</w:t>
-      </w:r>
-      <w:r>
-        <w:t xml:space="preserve"> </w:t>
-      </w:r>
-      <w:r>
-        <w:rPr>
-          <w:rFonts w:hint="eastAsia"/>
-        </w:rPr>
-        <w:t>在该界面中找到</w:t>
-      </w:r>
-      <w:r>
-        <w:rPr>
-          <w:rFonts w:hint="eastAsia"/>
-        </w:rPr>
-        <w:t>本配置</w:t>
-      </w:r>
-      <w:r>
-        <w:rPr>
-          <w:rFonts w:hint="eastAsia"/>
-        </w:rPr>
-        <w:t>方案</w:t>
-      </w:r>
-      <w:r>
-        <w:rPr>
-          <w:rFonts w:hint="eastAsia"/>
-        </w:rPr>
-        <w:t>的位置，选择</w:t>
-      </w:r>
-      <w:r>
-        <w:rPr>
-          <w:color w:val="FF0000"/>
-        </w:rPr>
-        <w:t>包含</w:t>
-      </w:r>
-      <w:r>
-        <w:rPr>
-          <w:color w:val="FF0000"/>
-        </w:rPr>
-        <w:t>.</w:t>
-      </w:r>
-      <w:proofErr w:type="spellStart"/>
-      <w:r>
-        <w:rPr>
-          <w:color w:val="FF0000"/>
-        </w:rPr>
-        <w:t>vscode</w:t>
-      </w:r>
-      <w:proofErr w:type="spellEnd"/>
-      <w:r>
-        <w:rPr>
-          <w:color w:val="FF0000"/>
-        </w:rPr>
-        <w:t>文件夹</w:t>
-      </w:r>
-      <w:r>
-        <w:t>的文件夹</w:t>
-      </w:r>
-      <w:r>
-        <w:t>(</w:t>
-      </w:r>
-      <w:r>
-        <w:rPr>
-          <w:rFonts w:hint="eastAsia"/>
-        </w:rPr>
-        <w:t>如果通过下载zip并解压，名字可能是</w:t>
-      </w:r>
-      <w:r>
-        <w:t>lazy-</w:t>
-      </w:r>
-      <w:proofErr w:type="spellStart"/>
-      <w:r>
-        <w:t>cpp</w:t>
-      </w:r>
-      <w:proofErr w:type="spellEnd"/>
-      <w:r>
-        <w:t>-for-</w:t>
-      </w:r>
-      <w:proofErr w:type="spellStart"/>
-      <w:r>
-        <w:t>vscode</w:t>
-      </w:r>
-      <w:proofErr w:type="spellEnd"/>
-      <w:r>
-        <w:t>-master</w:t>
-      </w:r>
-      <w:r>
-        <w:t>)。</w:t>
-      </w:r>
-    </w:p>
-    <w:p>
-      <w:pPr>
-        <w:rPr>
-          <w:rFonts w:hint="eastAsia"/>
-        </w:rPr>
-      </w:pPr>
-      <w:r>
-        <w:rPr>
-          <w:rFonts w:hint="eastAsia"/>
-        </w:rPr>
-        <w:t>如果你是下载的.</w:t>
-      </w:r>
-      <w:r>
-        <w:t>zip</w:t>
-      </w:r>
-      <w:r>
-        <w:rPr>
-          <w:rFonts w:hint="eastAsia"/>
-        </w:rPr>
-        <w:t>文件并解压，你</w:t>
-      </w:r>
-      <w:r>
-        <w:rPr>
-          <w:rFonts w:hint="eastAsia"/>
-          <w:color w:val="5B9BD5" w:themeColor="accent1"/>
-        </w:rPr>
-        <w:t>可能没有.</w:t>
-      </w:r>
-      <w:proofErr w:type="spellStart"/>
-      <w:r>
-        <w:rPr>
-          <w:color w:val="5B9BD5" w:themeColor="accent1"/>
-        </w:rPr>
-        <w:t>git</w:t>
-      </w:r>
-      <w:proofErr w:type="spellEnd"/>
-      <w:r>
-        <w:rPr>
-          <w:rFonts w:hint="eastAsia"/>
-          <w:color w:val="5B9BD5" w:themeColor="accent1"/>
-        </w:rPr>
-        <w:t>文件夹</w:t>
-      </w:r>
-      <w:r>
-        <w:rPr>
-          <w:rFonts w:hint="eastAsia"/>
-        </w:rPr>
-        <w:t>。这</w:t>
-      </w:r>
-      <w:r>
-        <w:rPr>
-          <w:rFonts w:hint="eastAsia"/>
-          <w:color w:val="5B9BD5" w:themeColor="accent1"/>
-        </w:rPr>
-        <w:t>不影响</w:t>
-      </w:r>
-      <w:r>
-        <w:rPr>
-          <w:rFonts w:hint="eastAsia"/>
-        </w:rPr>
-        <w:t>本配置的使用。</w:t>
-      </w:r>
-    </w:p>
-    <w:p>
-      <w:pPr>
-        <w:ind w:left="360"/>
-      </w:pPr>
       <w:r>
         <w:rPr>
           <w:noProof/>
         </w:rPr>
         <w:drawing>
-          <wp:inline distT="0" distB="0" distL="0" distR="0" wp14:anchorId="70317AE3" wp14:editId="5788D9C7">
-            <wp:extent cx="5274310" cy="3983990"/>
-            <wp:effectExtent l="0" t="0" r="2540" b="0"/>
-            <wp:docPr id="2" name="图片 2"/>
+          <wp:inline distT="0" distB="0" distL="0" distR="0" wp14:anchorId="17378AD8" wp14:editId="37767E55">
+            <wp:extent cx="5274310" cy="2755265"/>
+            <wp:effectExtent l="0" t="0" r="2540" b="6985"/>
+            <wp:docPr id="15" name="图片 15"/>
             <wp:cNvGraphicFramePr>
               <a:graphicFrameLocks xmlns:a="http://schemas.openxmlformats.org/drawingml/2006/main" noChangeAspect="1"/>
             </wp:cNvGraphicFramePr>
@@ -761,7 +577,7 @@
                   <pic:spPr>
                     <a:xfrm>
                       <a:off x="0" y="0"/>
-                      <a:ext cx="5274310" cy="3983990"/>
+                      <a:ext cx="5274310" cy="2755265"/>
                     </a:xfrm>
                     <a:prstGeom prst="rect">
                       <a:avLst/>
@@ -776,6 +592,55 @@
     </w:p>
     <w:p>
       <w:pPr>
+        <w:rPr>
+          <w:rFonts w:hint="eastAsia"/>
+        </w:rPr>
+      </w:pPr>
+      <w:r>
+        <w:rPr>
+          <w:rFonts w:hint="eastAsia"/>
+        </w:rPr>
+        <w:t>4、设置完毕后点击确定。</w:t>
+      </w:r>
+      <w:bookmarkStart w:id="0" w:name="_GoBack"/>
+      <w:bookmarkEnd w:id="0"/>
+    </w:p>
+    <w:p>
+      <w:pPr>
+        <w:pStyle w:val="3"/>
+      </w:pPr>
+      <w:r>
+        <w:rPr>
+          <w:rFonts w:hint="eastAsia"/>
+        </w:rPr>
+        <w:lastRenderedPageBreak/>
+        <w:t>3</w:t>
+      </w:r>
+      <w:r>
+        <w:t xml:space="preserve"> </w:t>
+      </w:r>
+      <w:r>
+        <w:t>打开</w:t>
+      </w:r>
+      <w:proofErr w:type="spellStart"/>
+      <w:r>
+        <w:t>vscode</w:t>
+      </w:r>
+      <w:proofErr w:type="spellEnd"/>
+      <w:r>
+        <w:t>。</w:t>
+      </w:r>
+    </w:p>
+    <w:p>
+      <w:r>
+        <w:rPr>
+          <w:rFonts w:hint="eastAsia"/>
+        </w:rPr>
+        <w:t>（虽然空了很多，但是后面还有请看完）</w:t>
+      </w:r>
+    </w:p>
+    <w:p>
+      <w:pPr>
         <w:widowControl/>
         <w:jc w:val="left"/>
         <w:rPr>
@@ -794,55 +659,43 @@
         <w:pStyle w:val="3"/>
       </w:pPr>
       <w:r>
+        <w:rPr>
+          <w:rFonts w:hint="eastAsia"/>
+        </w:rPr>
         <w:lastRenderedPageBreak/>
-        <w:t>7</w:t>
+        <w:t>4</w:t>
       </w:r>
       <w:r>
         <w:t xml:space="preserve"> </w:t>
       </w:r>
       <w:r>
-        <w:t>现在你就可以在</w:t>
+        <w:rPr>
+          <w:rFonts w:hint="eastAsia"/>
+        </w:rPr>
+        <w:t>安装两个插件（如已安装可跳过）：C</w:t>
+      </w:r>
+      <w:r>
+        <w:t xml:space="preserve">/C++ </w:t>
+      </w:r>
+      <w:r>
+        <w:rPr>
+          <w:rFonts w:hint="eastAsia"/>
+        </w:rPr>
+        <w:t xml:space="preserve">和 </w:t>
+      </w:r>
+      <w:r>
+        <w:t xml:space="preserve">Visual Studio </w:t>
       </w:r>
       <w:proofErr w:type="spellStart"/>
       <w:r>
-        <w:t>vscode</w:t>
+        <w:t>IntelliCode</w:t>
       </w:r>
       <w:proofErr w:type="spellEnd"/>
       <w:r>
-        <w:t>中开始你</w:t>
-      </w:r>
-      <w:r>
-        <w:rPr>
-          <w:rFonts w:hint="eastAsia"/>
-        </w:rPr>
-        <w:t>的</w:t>
-      </w:r>
-      <w:r>
-        <w:t>C/C++</w:t>
-      </w:r>
-      <w:r>
-        <w:t>编程之旅了！在左侧你可以轻松</w:t>
-      </w:r>
-      <w:r>
-        <w:rPr>
-          <w:rFonts w:hint="eastAsia"/>
-        </w:rPr>
-        <w:t>新</w:t>
-      </w:r>
-      <w:r>
-        <w:t>建你的代码文件。你可以按</w:t>
-      </w:r>
-      <w:r>
-        <w:t>F5</w:t>
-      </w:r>
-      <w:r>
-        <w:t>来运行或者调试你的</w:t>
-      </w:r>
-      <w:r>
-        <w:t>C/C++</w:t>
-      </w:r>
-      <w:r>
-        <w:t>代码。</w:t>
+        <w:rPr>
+          <w:rFonts w:hint="eastAsia"/>
+        </w:rPr>
+        <w:t>。</w:t>
       </w:r>
     </w:p>
     <w:p>
@@ -851,10 +704,10 @@
           <w:noProof/>
         </w:rPr>
         <w:drawing>
-          <wp:inline distT="0" distB="0" distL="0" distR="0" wp14:anchorId="669B075D" wp14:editId="4FF70E8F">
+          <wp:inline distT="0" distB="0" distL="0" distR="0" wp14:anchorId="77D93E1D" wp14:editId="1B83C749">
             <wp:extent cx="5274310" cy="3119755"/>
             <wp:effectExtent l="0" t="0" r="2540" b="4445"/>
-            <wp:docPr id="12" name="图片 12"/>
+            <wp:docPr id="5" name="图片 5"/>
             <wp:cNvGraphicFramePr>
               <a:graphicFrameLocks xmlns:a="http://schemas.openxmlformats.org/drawingml/2006/main" noChangeAspect="1"/>
             </wp:cNvGraphicFramePr>
@@ -887,112 +740,24 @@
         </w:drawing>
       </w:r>
     </w:p>
-    <w:p/>
-    <w:p>
-      <w:pPr>
-        <w:pStyle w:val="3"/>
-      </w:pPr>
-      <w:r>
-        <w:rPr>
-          <w:rFonts w:hint="eastAsia"/>
-        </w:rPr>
-        <w:t>*</w:t>
-      </w:r>
-      <w:r>
-        <w:t xml:space="preserve"> </w:t>
-      </w:r>
-      <w:proofErr w:type="gramStart"/>
-      <w:r>
-        <w:t>本解决</w:t>
-      </w:r>
-      <w:proofErr w:type="gramEnd"/>
-      <w:r>
-        <w:t>方案中也包含了一些示例代码。均在</w:t>
-      </w:r>
-      <w:r>
-        <w:t>demo</w:t>
-      </w:r>
-      <w:r>
-        <w:t>文件夹中。</w:t>
-      </w:r>
-    </w:p>
-    <w:p/>
-    <w:p>
-      <w:pPr>
-        <w:pStyle w:val="2"/>
-      </w:pPr>
-      <w:r>
-        <w:rPr>
-          <w:rFonts w:hint="eastAsia"/>
-        </w:rPr>
-        <w:t>一些</w:t>
-      </w:r>
-      <w:r>
-        <w:rPr>
-          <w:rFonts w:hint="eastAsia"/>
-        </w:rPr>
-        <w:t>问题</w:t>
-      </w:r>
-    </w:p>
-    <w:p>
-      <w:pPr>
-        <w:pStyle w:val="3"/>
-      </w:pPr>
-      <w:r>
-        <w:rPr>
-          <w:rFonts w:hint="eastAsia"/>
-        </w:rPr>
-        <w:t>为什么我打开示例代码出现了乱码？怎么解决？</w:t>
-      </w:r>
-    </w:p>
-    <w:p>
-      <w:r>
-        <w:rPr>
-          <w:rFonts w:hint="eastAsia"/>
-          <w:color w:val="00B0F0"/>
-        </w:rPr>
-        <w:t>编码格式</w:t>
-      </w:r>
-      <w:r>
-        <w:rPr>
-          <w:rFonts w:hint="eastAsia"/>
-        </w:rPr>
-        <w:t>的问题。</w:t>
-      </w:r>
-      <w:r>
-        <w:rPr>
-          <w:rFonts w:hint="eastAsia"/>
-          <w:color w:val="00B050"/>
-        </w:rPr>
-        <w:t>通过</w:t>
-      </w:r>
-      <w:r>
-        <w:rPr>
-          <w:rFonts w:hint="eastAsia"/>
-          <w:color w:val="00B050"/>
-        </w:rPr>
-        <w:t>编码重新打开</w:t>
-      </w:r>
-      <w:r>
-        <w:rPr>
-          <w:rFonts w:hint="eastAsia"/>
-        </w:rPr>
-        <w:t>即可。</w:t>
-      </w:r>
-      <w:bookmarkStart w:id="0" w:name="_GoBack"/>
-      <w:bookmarkEnd w:id="0"/>
+    <w:p>
+      <w:r>
+        <w:rPr>
+          <w:rFonts w:hint="eastAsia"/>
+        </w:rPr>
+        <w:t>插件的图标：</w:t>
+      </w:r>
     </w:p>
     <w:p>
       <w:r>
         <w:rPr>
           <w:noProof/>
         </w:rPr>
-        <w:lastRenderedPageBreak/>
         <w:drawing>
-          <wp:inline distT="0" distB="0" distL="0" distR="0" wp14:anchorId="1B9EC44D" wp14:editId="1F0CF77A">
-            <wp:extent cx="5274310" cy="3119755"/>
-            <wp:effectExtent l="0" t="0" r="2540" b="4445"/>
-            <wp:docPr id="3" name="图片 3"/>
+          <wp:inline distT="0" distB="0" distL="0" distR="0" wp14:anchorId="7873097D" wp14:editId="703FF9A4">
+            <wp:extent cx="5092962" cy="1543129"/>
+            <wp:effectExtent l="0" t="0" r="0" b="0"/>
+            <wp:docPr id="8" name="图片 8"/>
             <wp:cNvGraphicFramePr>
               <a:graphicFrameLocks xmlns:a="http://schemas.openxmlformats.org/drawingml/2006/main" noChangeAspect="1"/>
             </wp:cNvGraphicFramePr>
@@ -1012,7 +777,7 @@
                   <pic:spPr>
                     <a:xfrm>
                       <a:off x="0" y="0"/>
-                      <a:ext cx="5274310" cy="3119755"/>
+                      <a:ext cx="5092962" cy="1543129"/>
                     </a:xfrm>
                     <a:prstGeom prst="rect">
                       <a:avLst/>
@@ -1031,10 +796,10 @@
           <w:noProof/>
         </w:rPr>
         <w:drawing>
-          <wp:inline distT="0" distB="0" distL="0" distR="0" wp14:anchorId="55EBF0D9" wp14:editId="668F4BD5">
-            <wp:extent cx="5274310" cy="3119755"/>
-            <wp:effectExtent l="0" t="0" r="2540" b="4445"/>
-            <wp:docPr id="4" name="图片 4"/>
+          <wp:inline distT="0" distB="0" distL="0" distR="0" wp14:anchorId="615904E2" wp14:editId="2F1D3921">
+            <wp:extent cx="5274310" cy="1465580"/>
+            <wp:effectExtent l="0" t="0" r="2540" b="1270"/>
+            <wp:docPr id="7" name="图片 7"/>
             <wp:cNvGraphicFramePr>
               <a:graphicFrameLocks xmlns:a="http://schemas.openxmlformats.org/drawingml/2006/main" noChangeAspect="1"/>
             </wp:cNvGraphicFramePr>
@@ -1054,6 +819,650 @@
                   <pic:spPr>
                     <a:xfrm>
                       <a:off x="0" y="0"/>
+                      <a:ext cx="5274310" cy="1465580"/>
+                    </a:xfrm>
+                    <a:prstGeom prst="rect">
+                      <a:avLst/>
+                    </a:prstGeom>
+                  </pic:spPr>
+                </pic:pic>
+              </a:graphicData>
+            </a:graphic>
+          </wp:inline>
+        </w:drawing>
+      </w:r>
+    </w:p>
+    <w:p/>
+    <w:p>
+      <w:pPr>
+        <w:widowControl/>
+        <w:jc w:val="left"/>
+        <w:rPr>
+          <w:b/>
+          <w:bCs/>
+          <w:sz w:val="32"/>
+          <w:szCs w:val="32"/>
+        </w:rPr>
+      </w:pPr>
+      <w:r>
+        <w:br w:type="page"/>
+      </w:r>
+    </w:p>
+    <w:p>
+      <w:pPr>
+        <w:pStyle w:val="3"/>
+      </w:pPr>
+      <w:r>
+        <w:lastRenderedPageBreak/>
+        <w:t>5</w:t>
+      </w:r>
+      <w:r>
+        <w:t xml:space="preserve"> </w:t>
+      </w:r>
+      <w:r>
+        <w:t>在</w:t>
+      </w:r>
+      <w:proofErr w:type="spellStart"/>
+      <w:r>
+        <w:t>vscode</w:t>
+      </w:r>
+      <w:proofErr w:type="spellEnd"/>
+      <w:r>
+        <w:t>中，点击菜单中的</w:t>
+      </w:r>
+      <w:r>
+        <w:rPr>
+          <w:rFonts w:hint="eastAsia"/>
+        </w:rPr>
+        <w:t>“</w:t>
+      </w:r>
+      <w:r>
+        <w:t>文件</w:t>
+      </w:r>
+      <w:r>
+        <w:rPr>
+          <w:rFonts w:hint="eastAsia"/>
+        </w:rPr>
+        <w:t>”</w:t>
+      </w:r>
+      <w:r>
+        <w:t>--&gt;</w:t>
+      </w:r>
+      <w:r>
+        <w:rPr>
+          <w:rFonts w:hint="eastAsia"/>
+        </w:rPr>
+        <w:t>“</w:t>
+      </w:r>
+      <w:r>
+        <w:t>打开文件夹</w:t>
+      </w:r>
+      <w:r>
+        <w:rPr>
+          <w:rFonts w:hint="eastAsia"/>
+        </w:rPr>
+        <w:t>”</w:t>
+      </w:r>
+      <w:r>
+        <w:t>。或者你也可以使用快捷键：</w:t>
+      </w:r>
+      <w:proofErr w:type="spellStart"/>
+      <w:r>
+        <w:t>ctrl+K</w:t>
+      </w:r>
+      <w:proofErr w:type="spellEnd"/>
+      <w:r>
+        <w:t>，然后</w:t>
+      </w:r>
+      <w:r>
+        <w:t xml:space="preserve"> </w:t>
+      </w:r>
+      <w:proofErr w:type="spellStart"/>
+      <w:r>
+        <w:t>ctrl+O</w:t>
+      </w:r>
+      <w:proofErr w:type="spellEnd"/>
+      <w:r>
+        <w:t>。</w:t>
+      </w:r>
+    </w:p>
+    <w:p>
+      <w:pPr>
+        <w:ind w:left="360"/>
+      </w:pPr>
+      <w:r>
+        <w:rPr>
+          <w:noProof/>
+        </w:rPr>
+        <w:drawing>
+          <wp:inline distT="0" distB="0" distL="0" distR="0" wp14:anchorId="524094C3" wp14:editId="5FB55418">
+            <wp:extent cx="5274310" cy="3116580"/>
+            <wp:effectExtent l="0" t="0" r="2540" b="7620"/>
+            <wp:docPr id="1" name="图片 1"/>
+            <wp:cNvGraphicFramePr>
+              <a:graphicFrameLocks xmlns:a="http://schemas.openxmlformats.org/drawingml/2006/main" noChangeAspect="1"/>
+            </wp:cNvGraphicFramePr>
+            <a:graphic xmlns:a="http://schemas.openxmlformats.org/drawingml/2006/main">
+              <a:graphicData uri="http://schemas.openxmlformats.org/drawingml/2006/picture">
+                <pic:pic xmlns:pic="http://schemas.openxmlformats.org/drawingml/2006/picture">
+                  <pic:nvPicPr>
+                    <pic:cNvPr id="1" name=""/>
+                    <pic:cNvPicPr/>
+                  </pic:nvPicPr>
+                  <pic:blipFill>
+                    <a:blip r:embed="rId15"/>
+                    <a:stretch>
+                      <a:fillRect/>
+                    </a:stretch>
+                  </pic:blipFill>
+                  <pic:spPr>
+                    <a:xfrm>
+                      <a:off x="0" y="0"/>
+                      <a:ext cx="5274310" cy="3116580"/>
+                    </a:xfrm>
+                    <a:prstGeom prst="rect">
+                      <a:avLst/>
+                    </a:prstGeom>
+                  </pic:spPr>
+                </pic:pic>
+              </a:graphicData>
+            </a:graphic>
+          </wp:inline>
+        </w:drawing>
+      </w:r>
+    </w:p>
+    <w:p>
+      <w:pPr>
+        <w:widowControl/>
+        <w:jc w:val="left"/>
+        <w:rPr>
+          <w:b/>
+          <w:bCs/>
+          <w:sz w:val="32"/>
+          <w:szCs w:val="32"/>
+        </w:rPr>
+      </w:pPr>
+      <w:r>
+        <w:br w:type="page"/>
+      </w:r>
+    </w:p>
+    <w:p>
+      <w:pPr>
+        <w:pStyle w:val="3"/>
+      </w:pPr>
+      <w:r>
+        <w:lastRenderedPageBreak/>
+        <w:t>6</w:t>
+      </w:r>
+      <w:r>
+        <w:t xml:space="preserve"> </w:t>
+      </w:r>
+      <w:r>
+        <w:rPr>
+          <w:rFonts w:hint="eastAsia"/>
+        </w:rPr>
+        <w:t>在该界面中找到</w:t>
+      </w:r>
+      <w:r>
+        <w:rPr>
+          <w:rFonts w:hint="eastAsia"/>
+        </w:rPr>
+        <w:t>本配置</w:t>
+      </w:r>
+      <w:r>
+        <w:rPr>
+          <w:rFonts w:hint="eastAsia"/>
+        </w:rPr>
+        <w:t>方案</w:t>
+      </w:r>
+      <w:r>
+        <w:rPr>
+          <w:rFonts w:hint="eastAsia"/>
+        </w:rPr>
+        <w:t>的位置，选择</w:t>
+      </w:r>
+      <w:r>
+        <w:rPr>
+          <w:color w:val="FF0000"/>
+        </w:rPr>
+        <w:t>包含</w:t>
+      </w:r>
+      <w:r>
+        <w:rPr>
+          <w:color w:val="FF0000"/>
+        </w:rPr>
+        <w:t>.</w:t>
+      </w:r>
+      <w:proofErr w:type="spellStart"/>
+      <w:r>
+        <w:rPr>
+          <w:color w:val="FF0000"/>
+        </w:rPr>
+        <w:t>vscode</w:t>
+      </w:r>
+      <w:proofErr w:type="spellEnd"/>
+      <w:r>
+        <w:rPr>
+          <w:color w:val="FF0000"/>
+        </w:rPr>
+        <w:t>文件夹</w:t>
+      </w:r>
+      <w:r>
+        <w:t>的文件夹</w:t>
+      </w:r>
+      <w:r>
+        <w:t>(</w:t>
+      </w:r>
+      <w:r>
+        <w:rPr>
+          <w:rFonts w:hint="eastAsia"/>
+        </w:rPr>
+        <w:t>如果通过下载zip并解压，名字可能是</w:t>
+      </w:r>
+      <w:r>
+        <w:t>lazy-</w:t>
+      </w:r>
+      <w:proofErr w:type="spellStart"/>
+      <w:r>
+        <w:t>cpp</w:t>
+      </w:r>
+      <w:proofErr w:type="spellEnd"/>
+      <w:r>
+        <w:t>-for-</w:t>
+      </w:r>
+      <w:proofErr w:type="spellStart"/>
+      <w:r>
+        <w:t>vscode</w:t>
+      </w:r>
+      <w:proofErr w:type="spellEnd"/>
+      <w:r>
+        <w:t>-master</w:t>
+      </w:r>
+      <w:r>
+        <w:t>)。</w:t>
+      </w:r>
+    </w:p>
+    <w:p>
+      <w:r>
+        <w:rPr>
+          <w:rFonts w:hint="eastAsia"/>
+        </w:rPr>
+        <w:t>如果你是下载的.</w:t>
+      </w:r>
+      <w:r>
+        <w:t>zip</w:t>
+      </w:r>
+      <w:r>
+        <w:rPr>
+          <w:rFonts w:hint="eastAsia"/>
+        </w:rPr>
+        <w:t>文件并解压，你</w:t>
+      </w:r>
+      <w:r>
+        <w:rPr>
+          <w:rFonts w:hint="eastAsia"/>
+          <w:color w:val="5B9BD5" w:themeColor="accent1"/>
+        </w:rPr>
+        <w:t>可能没有.</w:t>
+      </w:r>
+      <w:proofErr w:type="spellStart"/>
+      <w:r>
+        <w:rPr>
+          <w:color w:val="5B9BD5" w:themeColor="accent1"/>
+        </w:rPr>
+        <w:t>git</w:t>
+      </w:r>
+      <w:proofErr w:type="spellEnd"/>
+      <w:r>
+        <w:rPr>
+          <w:rFonts w:hint="eastAsia"/>
+          <w:color w:val="5B9BD5" w:themeColor="accent1"/>
+        </w:rPr>
+        <w:t>文件夹</w:t>
+      </w:r>
+      <w:r>
+        <w:rPr>
+          <w:rFonts w:hint="eastAsia"/>
+        </w:rPr>
+        <w:t>。这</w:t>
+      </w:r>
+      <w:r>
+        <w:rPr>
+          <w:rFonts w:hint="eastAsia"/>
+          <w:color w:val="5B9BD5" w:themeColor="accent1"/>
+        </w:rPr>
+        <w:t>不影响</w:t>
+      </w:r>
+      <w:r>
+        <w:rPr>
+          <w:rFonts w:hint="eastAsia"/>
+        </w:rPr>
+        <w:t>本配置的使用。</w:t>
+      </w:r>
+    </w:p>
+    <w:p>
+      <w:pPr>
+        <w:ind w:left="360"/>
+      </w:pPr>
+      <w:r>
+        <w:rPr>
+          <w:noProof/>
+        </w:rPr>
+        <w:drawing>
+          <wp:inline distT="0" distB="0" distL="0" distR="0" wp14:anchorId="70317AE3" wp14:editId="5788D9C7">
+            <wp:extent cx="5274310" cy="3983990"/>
+            <wp:effectExtent l="0" t="0" r="2540" b="0"/>
+            <wp:docPr id="2" name="图片 2"/>
+            <wp:cNvGraphicFramePr>
+              <a:graphicFrameLocks xmlns:a="http://schemas.openxmlformats.org/drawingml/2006/main" noChangeAspect="1"/>
+            </wp:cNvGraphicFramePr>
+            <a:graphic xmlns:a="http://schemas.openxmlformats.org/drawingml/2006/main">
+              <a:graphicData uri="http://schemas.openxmlformats.org/drawingml/2006/picture">
+                <pic:pic xmlns:pic="http://schemas.openxmlformats.org/drawingml/2006/picture">
+                  <pic:nvPicPr>
+                    <pic:cNvPr id="1" name=""/>
+                    <pic:cNvPicPr/>
+                  </pic:nvPicPr>
+                  <pic:blipFill>
+                    <a:blip r:embed="rId16"/>
+                    <a:stretch>
+                      <a:fillRect/>
+                    </a:stretch>
+                  </pic:blipFill>
+                  <pic:spPr>
+                    <a:xfrm>
+                      <a:off x="0" y="0"/>
+                      <a:ext cx="5274310" cy="3983990"/>
+                    </a:xfrm>
+                    <a:prstGeom prst="rect">
+                      <a:avLst/>
+                    </a:prstGeom>
+                  </pic:spPr>
+                </pic:pic>
+              </a:graphicData>
+            </a:graphic>
+          </wp:inline>
+        </w:drawing>
+      </w:r>
+    </w:p>
+    <w:p>
+      <w:pPr>
+        <w:widowControl/>
+        <w:jc w:val="left"/>
+        <w:rPr>
+          <w:b/>
+          <w:bCs/>
+          <w:sz w:val="32"/>
+          <w:szCs w:val="32"/>
+        </w:rPr>
+      </w:pPr>
+      <w:r>
+        <w:br w:type="page"/>
+      </w:r>
+    </w:p>
+    <w:p>
+      <w:pPr>
+        <w:pStyle w:val="3"/>
+      </w:pPr>
+      <w:r>
+        <w:lastRenderedPageBreak/>
+        <w:t>7</w:t>
+      </w:r>
+      <w:r>
+        <w:t xml:space="preserve"> </w:t>
+      </w:r>
+      <w:r>
+        <w:t>现在你就可以在</w:t>
+      </w:r>
+      <w:proofErr w:type="spellStart"/>
+      <w:r>
+        <w:t>vscode</w:t>
+      </w:r>
+      <w:proofErr w:type="spellEnd"/>
+      <w:r>
+        <w:t>中开始你</w:t>
+      </w:r>
+      <w:r>
+        <w:rPr>
+          <w:rFonts w:hint="eastAsia"/>
+        </w:rPr>
+        <w:t>的</w:t>
+      </w:r>
+      <w:r>
+        <w:t>C/C++</w:t>
+      </w:r>
+      <w:r>
+        <w:t>编程之旅了！在左侧你可以轻松</w:t>
+      </w:r>
+      <w:r>
+        <w:rPr>
+          <w:rFonts w:hint="eastAsia"/>
+        </w:rPr>
+        <w:t>新</w:t>
+      </w:r>
+      <w:r>
+        <w:t>建你的代码文件。你可以按</w:t>
+      </w:r>
+      <w:r>
+        <w:t>F5</w:t>
+      </w:r>
+      <w:r>
+        <w:t>来运行或者调试你的</w:t>
+      </w:r>
+      <w:r>
+        <w:t>C/C++</w:t>
+      </w:r>
+      <w:r>
+        <w:t>代码。</w:t>
+      </w:r>
+    </w:p>
+    <w:p>
+      <w:r>
+        <w:rPr>
+          <w:noProof/>
+        </w:rPr>
+        <w:drawing>
+          <wp:inline distT="0" distB="0" distL="0" distR="0" wp14:anchorId="669B075D" wp14:editId="4FF70E8F">
+            <wp:extent cx="5274310" cy="3119755"/>
+            <wp:effectExtent l="0" t="0" r="2540" b="4445"/>
+            <wp:docPr id="12" name="图片 12"/>
+            <wp:cNvGraphicFramePr>
+              <a:graphicFrameLocks xmlns:a="http://schemas.openxmlformats.org/drawingml/2006/main" noChangeAspect="1"/>
+            </wp:cNvGraphicFramePr>
+            <a:graphic xmlns:a="http://schemas.openxmlformats.org/drawingml/2006/main">
+              <a:graphicData uri="http://schemas.openxmlformats.org/drawingml/2006/picture">
+                <pic:pic xmlns:pic="http://schemas.openxmlformats.org/drawingml/2006/picture">
+                  <pic:nvPicPr>
+                    <pic:cNvPr id="1" name=""/>
+                    <pic:cNvPicPr/>
+                  </pic:nvPicPr>
+                  <pic:blipFill>
+                    <a:blip r:embed="rId17"/>
+                    <a:stretch>
+                      <a:fillRect/>
+                    </a:stretch>
+                  </pic:blipFill>
+                  <pic:spPr>
+                    <a:xfrm>
+                      <a:off x="0" y="0"/>
+                      <a:ext cx="5274310" cy="3119755"/>
+                    </a:xfrm>
+                    <a:prstGeom prst="rect">
+                      <a:avLst/>
+                    </a:prstGeom>
+                  </pic:spPr>
+                </pic:pic>
+              </a:graphicData>
+            </a:graphic>
+          </wp:inline>
+        </w:drawing>
+      </w:r>
+    </w:p>
+    <w:p/>
+    <w:p>
+      <w:pPr>
+        <w:pStyle w:val="3"/>
+      </w:pPr>
+      <w:r>
+        <w:rPr>
+          <w:rFonts w:hint="eastAsia"/>
+        </w:rPr>
+        <w:t>*</w:t>
+      </w:r>
+      <w:r>
+        <w:t xml:space="preserve"> </w:t>
+      </w:r>
+      <w:proofErr w:type="gramStart"/>
+      <w:r>
+        <w:t>本解决</w:t>
+      </w:r>
+      <w:proofErr w:type="gramEnd"/>
+      <w:r>
+        <w:t>方案中也包含了一些示例代码。均在</w:t>
+      </w:r>
+      <w:r>
+        <w:t>demo</w:t>
+      </w:r>
+      <w:r>
+        <w:t>文件夹中。</w:t>
+      </w:r>
+    </w:p>
+    <w:p/>
+    <w:p>
+      <w:pPr>
+        <w:pStyle w:val="2"/>
+      </w:pPr>
+      <w:r>
+        <w:rPr>
+          <w:rFonts w:hint="eastAsia"/>
+        </w:rPr>
+        <w:t>一些</w:t>
+      </w:r>
+      <w:r>
+        <w:rPr>
+          <w:rFonts w:hint="eastAsia"/>
+        </w:rPr>
+        <w:t>问题</w:t>
+      </w:r>
+    </w:p>
+    <w:p>
+      <w:pPr>
+        <w:pStyle w:val="3"/>
+      </w:pPr>
+      <w:r>
+        <w:rPr>
+          <w:rFonts w:hint="eastAsia"/>
+        </w:rPr>
+        <w:t>为什么我打开示例代码出现了乱码？怎么解决？</w:t>
+      </w:r>
+    </w:p>
+    <w:p>
+      <w:r>
+        <w:rPr>
+          <w:rFonts w:hint="eastAsia"/>
+          <w:color w:val="00B0F0"/>
+        </w:rPr>
+        <w:t>编码格式</w:t>
+      </w:r>
+      <w:r>
+        <w:rPr>
+          <w:rFonts w:hint="eastAsia"/>
+        </w:rPr>
+        <w:t>的问题。</w:t>
+      </w:r>
+      <w:r>
+        <w:rPr>
+          <w:rFonts w:hint="eastAsia"/>
+          <w:color w:val="00B050"/>
+        </w:rPr>
+        <w:t>通过</w:t>
+      </w:r>
+      <w:r>
+        <w:rPr>
+          <w:rFonts w:hint="eastAsia"/>
+          <w:color w:val="00B050"/>
+        </w:rPr>
+        <w:t>编码重新打开</w:t>
+      </w:r>
+      <w:r>
+        <w:rPr>
+          <w:rFonts w:hint="eastAsia"/>
+        </w:rPr>
+        <w:t>即可。</w:t>
+      </w:r>
+    </w:p>
+    <w:p>
+      <w:r>
+        <w:rPr>
+          <w:noProof/>
+        </w:rPr>
+        <w:lastRenderedPageBreak/>
+        <w:drawing>
+          <wp:inline distT="0" distB="0" distL="0" distR="0" wp14:anchorId="1B9EC44D" wp14:editId="1F0CF77A">
+            <wp:extent cx="5274310" cy="3119755"/>
+            <wp:effectExtent l="0" t="0" r="2540" b="4445"/>
+            <wp:docPr id="3" name="图片 3"/>
+            <wp:cNvGraphicFramePr>
+              <a:graphicFrameLocks xmlns:a="http://schemas.openxmlformats.org/drawingml/2006/main" noChangeAspect="1"/>
+            </wp:cNvGraphicFramePr>
+            <a:graphic xmlns:a="http://schemas.openxmlformats.org/drawingml/2006/main">
+              <a:graphicData uri="http://schemas.openxmlformats.org/drawingml/2006/picture">
+                <pic:pic xmlns:pic="http://schemas.openxmlformats.org/drawingml/2006/picture">
+                  <pic:nvPicPr>
+                    <pic:cNvPr id="1" name=""/>
+                    <pic:cNvPicPr/>
+                  </pic:nvPicPr>
+                  <pic:blipFill>
+                    <a:blip r:embed="rId18"/>
+                    <a:stretch>
+                      <a:fillRect/>
+                    </a:stretch>
+                  </pic:blipFill>
+                  <pic:spPr>
+                    <a:xfrm>
+                      <a:off x="0" y="0"/>
+                      <a:ext cx="5274310" cy="3119755"/>
+                    </a:xfrm>
+                    <a:prstGeom prst="rect">
+                      <a:avLst/>
+                    </a:prstGeom>
+                  </pic:spPr>
+                </pic:pic>
+              </a:graphicData>
+            </a:graphic>
+          </wp:inline>
+        </w:drawing>
+      </w:r>
+    </w:p>
+    <w:p>
+      <w:r>
+        <w:rPr>
+          <w:noProof/>
+        </w:rPr>
+        <w:drawing>
+          <wp:inline distT="0" distB="0" distL="0" distR="0" wp14:anchorId="55EBF0D9" wp14:editId="668F4BD5">
+            <wp:extent cx="5274310" cy="3119755"/>
+            <wp:effectExtent l="0" t="0" r="2540" b="4445"/>
+            <wp:docPr id="4" name="图片 4"/>
+            <wp:cNvGraphicFramePr>
+              <a:graphicFrameLocks xmlns:a="http://schemas.openxmlformats.org/drawingml/2006/main" noChangeAspect="1"/>
+            </wp:cNvGraphicFramePr>
+            <a:graphic xmlns:a="http://schemas.openxmlformats.org/drawingml/2006/main">
+              <a:graphicData uri="http://schemas.openxmlformats.org/drawingml/2006/picture">
+                <pic:pic xmlns:pic="http://schemas.openxmlformats.org/drawingml/2006/picture">
+                  <pic:nvPicPr>
+                    <pic:cNvPr id="1" name=""/>
+                    <pic:cNvPicPr/>
+                  </pic:nvPicPr>
+                  <pic:blipFill>
+                    <a:blip r:embed="rId19"/>
+                    <a:stretch>
+                      <a:fillRect/>
+                    </a:stretch>
+                  </pic:blipFill>
+                  <pic:spPr>
+                    <a:xfrm>
+                      <a:off x="0" y="0"/>
                       <a:ext cx="5274310" cy="3119755"/>
                     </a:xfrm>
                     <a:prstGeom prst="rect">
@@ -1089,7 +1498,7 @@
                     <pic:cNvPicPr/>
                   </pic:nvPicPr>
                   <pic:blipFill>
-                    <a:blip r:embed="rId15"/>
+                    <a:blip r:embed="rId20"/>
                     <a:stretch>
                       <a:fillRect/>
                     </a:stretch>
@@ -2478,7 +2887,7 @@
 </file>
 
 <file path=customXml/itemProps1.xml><?xml version="1.0" encoding="utf-8"?>
-<ds:datastoreItem xmlns:ds="http://schemas.openxmlformats.org/officeDocument/2006/customXml" ds:itemID="{73918888-F73F-4039-8E0B-C887E90D59CE}">
+<ds:datastoreItem xmlns:ds="http://schemas.openxmlformats.org/officeDocument/2006/customXml" ds:itemID="{95D767CB-86CE-4DD0-AFAE-8BDF353FF3E2}">
   <ds:schemaRefs>
     <ds:schemaRef ds:uri="http://schemas.openxmlformats.org/officeDocument/2006/bibliography"/>
   </ds:schemaRefs>

</xml_diff>